<commit_message>
new post - search trends
</commit_message>
<xml_diff>
--- a/Website plans.docx
+++ b/Website plans.docx
@@ -26,8 +26,6 @@
           <w:numId w:val="2"/>
         </w:numPr>
       </w:pPr>
-      <w:bookmarkStart w:id="0" w:name="_GoBack"/>
-      <w:bookmarkEnd w:id="0"/>
       <w:r>
         <w:t>Creating a favicon</w:t>
       </w:r>
@@ -147,6 +145,72 @@
       <w:r>
         <w:t>Plot a map and highlight locations based on presentations (can make this filterable as well?)</w:t>
       </w:r>
+    </w:p>
+    <w:p>
+      <w:pPr>
+        <w:pStyle w:val="Heading2"/>
+      </w:pPr>
+      <w:r>
+        <w:t>Analysis Posts:</w:t>
+      </w:r>
+    </w:p>
+    <w:p>
+      <w:pPr>
+        <w:pStyle w:val="ListParagraph"/>
+        <w:numPr>
+          <w:ilvl w:val="0"/>
+          <w:numId w:val="4"/>
+        </w:numPr>
+      </w:pPr>
+      <w:r>
+        <w:t>Covid-19 google search trends</w:t>
+      </w:r>
+    </w:p>
+    <w:p>
+      <w:pPr>
+        <w:pStyle w:val="Heading2"/>
+      </w:pPr>
+      <w:r>
+        <w:t>Methods Posts:</w:t>
+      </w:r>
+    </w:p>
+    <w:p>
+      <w:pPr>
+        <w:pStyle w:val="ListParagraph"/>
+        <w:numPr>
+          <w:ilvl w:val="0"/>
+          <w:numId w:val="3"/>
+        </w:numPr>
+      </w:pPr>
+      <w:r>
+        <w:t>How to use gtrendsr</w:t>
+      </w:r>
+    </w:p>
+    <w:p>
+      <w:pPr>
+        <w:pStyle w:val="ListParagraph"/>
+        <w:numPr>
+          <w:ilvl w:val="0"/>
+          <w:numId w:val="3"/>
+        </w:numPr>
+      </w:pPr>
+      <w:r>
+        <w:t>How to append multiple graphs together</w:t>
+      </w:r>
+    </w:p>
+    <w:p>
+      <w:pPr>
+        <w:pStyle w:val="ListParagraph"/>
+        <w:numPr>
+          <w:ilvl w:val="0"/>
+          <w:numId w:val="3"/>
+        </w:numPr>
+      </w:pPr>
+      <w:r>
+        <w:t>How to add emojis</w:t>
+      </w:r>
+      <w:bookmarkStart w:id="0" w:name="_GoBack"/>
+      <w:bookmarkEnd w:id="0"/>
     </w:p>
     <w:sectPr>
       <w:pgSz w:w="12240" w:h="15840"/>
@@ -161,6 +225,232 @@
 <file path=word/numbering.xml><?xml version="1.0" encoding="utf-8"?>
 <w:numbering xmlns:wpc="http://schemas.microsoft.com/office/word/2010/wordprocessingCanvas" xmlns:cx="http://schemas.microsoft.com/office/drawing/2014/chartex" xmlns:cx1="http://schemas.microsoft.com/office/drawing/2015/9/8/chartex" xmlns:cx2="http://schemas.microsoft.com/office/drawing/2015/10/21/chartex" xmlns:cx3="http://schemas.microsoft.com/office/drawing/2016/5/9/chartex" xmlns:cx4="http://schemas.microsoft.com/office/drawing/2016/5/10/chartex" xmlns:cx5="http://schemas.microsoft.com/office/drawing/2016/5/11/chartex" xmlns:cx6="http://schemas.microsoft.com/office/drawing/2016/5/12/chartex" xmlns:cx7="http://schemas.microsoft.com/office/drawing/2016/5/13/chartex" xmlns:cx8="http://schemas.microsoft.com/office/drawing/2016/5/14/chartex" xmlns:mc="http://schemas.openxmlformats.org/markup-compatibility/2006" xmlns:aink="http://schemas.microsoft.com/office/drawing/2016/ink" xmlns:am3d="http://schemas.microsoft.com/office/drawing/2017/model3d" xmlns:o="urn:schemas-microsoft-com:office:office" xmlns:r="http://schemas.openxmlformats.org/officeDocument/2006/relationships" xmlns:m="http://schemas.openxmlformats.org/officeDocument/2006/math" xmlns:v="urn:schemas-microsoft-com:vml" xmlns:wp14="http://schemas.microsoft.com/office/word/2010/wordprocessingDrawing" xmlns:wp="http://schemas.openxmlformats.org/drawingml/2006/wordprocessingDrawing" xmlns:w10="urn:schemas-microsoft-com:office:word" xmlns:w="http://schemas.openxmlformats.org/wordprocessingml/2006/main" xmlns:w14="http://schemas.microsoft.com/office/word/2010/wordml" xmlns:w15="http://schemas.microsoft.com/office/word/2012/wordml" xmlns:w16cid="http://schemas.microsoft.com/office/word/2016/wordml/cid" xmlns:w16se="http://schemas.microsoft.com/office/word/2015/wordml/symex" xmlns:wpg="http://schemas.microsoft.com/office/word/2010/wordprocessingGroup" xmlns:wpi="http://schemas.microsoft.com/office/word/2010/wordprocessingInk" xmlns:wne="http://schemas.microsoft.com/office/word/2006/wordml" xmlns:wps="http://schemas.microsoft.com/office/word/2010/wordprocessingShape" mc:Ignorable="w14 w15 w16se w16cid wp14">
   <w:abstractNum w:abstractNumId="0" w15:restartNumberingAfterBreak="0">
+    <w:nsid w:val="3A766F70"/>
+    <w:multiLevelType w:val="hybridMultilevel"/>
+    <w:tmpl w:val="14988B6C"/>
+    <w:lvl w:ilvl="0" w:tplc="10090001">
+      <w:start w:val="1"/>
+      <w:numFmt w:val="bullet"/>
+      <w:lvlText w:val=""/>
+      <w:lvlJc w:val="left"/>
+      <w:pPr>
+        <w:ind w:left="930" w:hanging="360"/>
+      </w:pPr>
+      <w:rPr>
+        <w:rFonts w:ascii="Symbol" w:hAnsi="Symbol" w:hint="default"/>
+      </w:rPr>
+    </w:lvl>
+    <w:lvl w:ilvl="1" w:tplc="10090003" w:tentative="1">
+      <w:start w:val="1"/>
+      <w:numFmt w:val="bullet"/>
+      <w:lvlText w:val="o"/>
+      <w:lvlJc w:val="left"/>
+      <w:pPr>
+        <w:ind w:left="1650" w:hanging="360"/>
+      </w:pPr>
+      <w:rPr>
+        <w:rFonts w:ascii="Courier New" w:hAnsi="Courier New" w:cs="Courier New" w:hint="default"/>
+      </w:rPr>
+    </w:lvl>
+    <w:lvl w:ilvl="2" w:tplc="10090005" w:tentative="1">
+      <w:start w:val="1"/>
+      <w:numFmt w:val="bullet"/>
+      <w:lvlText w:val=""/>
+      <w:lvlJc w:val="left"/>
+      <w:pPr>
+        <w:ind w:left="2370" w:hanging="360"/>
+      </w:pPr>
+      <w:rPr>
+        <w:rFonts w:ascii="Wingdings" w:hAnsi="Wingdings" w:hint="default"/>
+      </w:rPr>
+    </w:lvl>
+    <w:lvl w:ilvl="3" w:tplc="10090001" w:tentative="1">
+      <w:start w:val="1"/>
+      <w:numFmt w:val="bullet"/>
+      <w:lvlText w:val=""/>
+      <w:lvlJc w:val="left"/>
+      <w:pPr>
+        <w:ind w:left="3090" w:hanging="360"/>
+      </w:pPr>
+      <w:rPr>
+        <w:rFonts w:ascii="Symbol" w:hAnsi="Symbol" w:hint="default"/>
+      </w:rPr>
+    </w:lvl>
+    <w:lvl w:ilvl="4" w:tplc="10090003" w:tentative="1">
+      <w:start w:val="1"/>
+      <w:numFmt w:val="bullet"/>
+      <w:lvlText w:val="o"/>
+      <w:lvlJc w:val="left"/>
+      <w:pPr>
+        <w:ind w:left="3810" w:hanging="360"/>
+      </w:pPr>
+      <w:rPr>
+        <w:rFonts w:ascii="Courier New" w:hAnsi="Courier New" w:cs="Courier New" w:hint="default"/>
+      </w:rPr>
+    </w:lvl>
+    <w:lvl w:ilvl="5" w:tplc="10090005" w:tentative="1">
+      <w:start w:val="1"/>
+      <w:numFmt w:val="bullet"/>
+      <w:lvlText w:val=""/>
+      <w:lvlJc w:val="left"/>
+      <w:pPr>
+        <w:ind w:left="4530" w:hanging="360"/>
+      </w:pPr>
+      <w:rPr>
+        <w:rFonts w:ascii="Wingdings" w:hAnsi="Wingdings" w:hint="default"/>
+      </w:rPr>
+    </w:lvl>
+    <w:lvl w:ilvl="6" w:tplc="10090001" w:tentative="1">
+      <w:start w:val="1"/>
+      <w:numFmt w:val="bullet"/>
+      <w:lvlText w:val=""/>
+      <w:lvlJc w:val="left"/>
+      <w:pPr>
+        <w:ind w:left="5250" w:hanging="360"/>
+      </w:pPr>
+      <w:rPr>
+        <w:rFonts w:ascii="Symbol" w:hAnsi="Symbol" w:hint="default"/>
+      </w:rPr>
+    </w:lvl>
+    <w:lvl w:ilvl="7" w:tplc="10090003" w:tentative="1">
+      <w:start w:val="1"/>
+      <w:numFmt w:val="bullet"/>
+      <w:lvlText w:val="o"/>
+      <w:lvlJc w:val="left"/>
+      <w:pPr>
+        <w:ind w:left="5970" w:hanging="360"/>
+      </w:pPr>
+      <w:rPr>
+        <w:rFonts w:ascii="Courier New" w:hAnsi="Courier New" w:cs="Courier New" w:hint="default"/>
+      </w:rPr>
+    </w:lvl>
+    <w:lvl w:ilvl="8" w:tplc="10090005" w:tentative="1">
+      <w:start w:val="1"/>
+      <w:numFmt w:val="bullet"/>
+      <w:lvlText w:val=""/>
+      <w:lvlJc w:val="left"/>
+      <w:pPr>
+        <w:ind w:left="6690" w:hanging="360"/>
+      </w:pPr>
+      <w:rPr>
+        <w:rFonts w:ascii="Wingdings" w:hAnsi="Wingdings" w:hint="default"/>
+      </w:rPr>
+    </w:lvl>
+  </w:abstractNum>
+  <w:abstractNum w:abstractNumId="1" w15:restartNumberingAfterBreak="0">
+    <w:nsid w:val="488C55D6"/>
+    <w:multiLevelType w:val="hybridMultilevel"/>
+    <w:tmpl w:val="95B00EDC"/>
+    <w:lvl w:ilvl="0" w:tplc="10090001">
+      <w:start w:val="1"/>
+      <w:numFmt w:val="bullet"/>
+      <w:lvlText w:val=""/>
+      <w:lvlJc w:val="left"/>
+      <w:pPr>
+        <w:ind w:left="930" w:hanging="360"/>
+      </w:pPr>
+      <w:rPr>
+        <w:rFonts w:ascii="Symbol" w:hAnsi="Symbol" w:hint="default"/>
+      </w:rPr>
+    </w:lvl>
+    <w:lvl w:ilvl="1" w:tplc="10090003" w:tentative="1">
+      <w:start w:val="1"/>
+      <w:numFmt w:val="bullet"/>
+      <w:lvlText w:val="o"/>
+      <w:lvlJc w:val="left"/>
+      <w:pPr>
+        <w:ind w:left="1650" w:hanging="360"/>
+      </w:pPr>
+      <w:rPr>
+        <w:rFonts w:ascii="Courier New" w:hAnsi="Courier New" w:cs="Courier New" w:hint="default"/>
+      </w:rPr>
+    </w:lvl>
+    <w:lvl w:ilvl="2" w:tplc="10090005" w:tentative="1">
+      <w:start w:val="1"/>
+      <w:numFmt w:val="bullet"/>
+      <w:lvlText w:val=""/>
+      <w:lvlJc w:val="left"/>
+      <w:pPr>
+        <w:ind w:left="2370" w:hanging="360"/>
+      </w:pPr>
+      <w:rPr>
+        <w:rFonts w:ascii="Wingdings" w:hAnsi="Wingdings" w:hint="default"/>
+      </w:rPr>
+    </w:lvl>
+    <w:lvl w:ilvl="3" w:tplc="10090001" w:tentative="1">
+      <w:start w:val="1"/>
+      <w:numFmt w:val="bullet"/>
+      <w:lvlText w:val=""/>
+      <w:lvlJc w:val="left"/>
+      <w:pPr>
+        <w:ind w:left="3090" w:hanging="360"/>
+      </w:pPr>
+      <w:rPr>
+        <w:rFonts w:ascii="Symbol" w:hAnsi="Symbol" w:hint="default"/>
+      </w:rPr>
+    </w:lvl>
+    <w:lvl w:ilvl="4" w:tplc="10090003" w:tentative="1">
+      <w:start w:val="1"/>
+      <w:numFmt w:val="bullet"/>
+      <w:lvlText w:val="o"/>
+      <w:lvlJc w:val="left"/>
+      <w:pPr>
+        <w:ind w:left="3810" w:hanging="360"/>
+      </w:pPr>
+      <w:rPr>
+        <w:rFonts w:ascii="Courier New" w:hAnsi="Courier New" w:cs="Courier New" w:hint="default"/>
+      </w:rPr>
+    </w:lvl>
+    <w:lvl w:ilvl="5" w:tplc="10090005" w:tentative="1">
+      <w:start w:val="1"/>
+      <w:numFmt w:val="bullet"/>
+      <w:lvlText w:val=""/>
+      <w:lvlJc w:val="left"/>
+      <w:pPr>
+        <w:ind w:left="4530" w:hanging="360"/>
+      </w:pPr>
+      <w:rPr>
+        <w:rFonts w:ascii="Wingdings" w:hAnsi="Wingdings" w:hint="default"/>
+      </w:rPr>
+    </w:lvl>
+    <w:lvl w:ilvl="6" w:tplc="10090001" w:tentative="1">
+      <w:start w:val="1"/>
+      <w:numFmt w:val="bullet"/>
+      <w:lvlText w:val=""/>
+      <w:lvlJc w:val="left"/>
+      <w:pPr>
+        <w:ind w:left="5250" w:hanging="360"/>
+      </w:pPr>
+      <w:rPr>
+        <w:rFonts w:ascii="Symbol" w:hAnsi="Symbol" w:hint="default"/>
+      </w:rPr>
+    </w:lvl>
+    <w:lvl w:ilvl="7" w:tplc="10090003" w:tentative="1">
+      <w:start w:val="1"/>
+      <w:numFmt w:val="bullet"/>
+      <w:lvlText w:val="o"/>
+      <w:lvlJc w:val="left"/>
+      <w:pPr>
+        <w:ind w:left="5970" w:hanging="360"/>
+      </w:pPr>
+      <w:rPr>
+        <w:rFonts w:ascii="Courier New" w:hAnsi="Courier New" w:cs="Courier New" w:hint="default"/>
+      </w:rPr>
+    </w:lvl>
+    <w:lvl w:ilvl="8" w:tplc="10090005" w:tentative="1">
+      <w:start w:val="1"/>
+      <w:numFmt w:val="bullet"/>
+      <w:lvlText w:val=""/>
+      <w:lvlJc w:val="left"/>
+      <w:pPr>
+        <w:ind w:left="6690" w:hanging="360"/>
+      </w:pPr>
+      <w:rPr>
+        <w:rFonts w:ascii="Wingdings" w:hAnsi="Wingdings" w:hint="default"/>
+      </w:rPr>
+    </w:lvl>
+  </w:abstractNum>
+  <w:abstractNum w:abstractNumId="2" w15:restartNumberingAfterBreak="0">
     <w:nsid w:val="60946681"/>
     <w:multiLevelType w:val="hybridMultilevel"/>
     <w:tmpl w:val="6AE0B44E"/>
@@ -272,7 +562,7 @@
       </w:rPr>
     </w:lvl>
   </w:abstractNum>
-  <w:abstractNum w:abstractNumId="1" w15:restartNumberingAfterBreak="0">
+  <w:abstractNum w:abstractNumId="3" w15:restartNumberingAfterBreak="0">
     <w:nsid w:val="6F0013B2"/>
     <w:multiLevelType w:val="hybridMultilevel"/>
     <w:tmpl w:val="4EC094CC"/>
@@ -385,9 +675,15 @@
     </w:lvl>
   </w:abstractNum>
   <w:num w:numId="1">
+    <w:abstractNumId w:val="2"/>
+  </w:num>
+  <w:num w:numId="2">
+    <w:abstractNumId w:val="3"/>
+  </w:num>
+  <w:num w:numId="3">
     <w:abstractNumId w:val="0"/>
   </w:num>
-  <w:num w:numId="2">
+  <w:num w:numId="4">
     <w:abstractNumId w:val="1"/>
   </w:num>
 </w:numbering>

</xml_diff>